<commit_message>
asg 4 complete, working on asg 5.
</commit_message>
<xml_diff>
--- a/Assignment 3/a3.docx
+++ b/Assignment 3/a3.docx
@@ -217,7 +217,7 @@
           <v:shape id="_x0000_i1025" type="#_x0000_t75" style="width:150.75pt;height:18.75pt" o:ole="">
             <v:imagedata r:id="rId7" o:title=""/>
           </v:shape>
-          <o:OLEObject Type="Embed" ProgID="Equation.DSMT4" ShapeID="_x0000_i1025" DrawAspect="Content" ObjectID="_1569611440" r:id="rId8"/>
+          <o:OLEObject Type="Embed" ProgID="Equation.DSMT4" ShapeID="_x0000_i1025" DrawAspect="Content" ObjectID="_1569679575" r:id="rId8"/>
         </w:object>
       </w:r>
     </w:p>
@@ -277,9 +277,8 @@
         <w:spacing w:after="0" w:line="240" w:lineRule="auto"/>
         <w:rPr>
           <w:rFonts w:ascii="Courier New" w:hAnsi="Courier New" w:cs="Courier New"/>
-          <w:color w:val="000000"/>
-          <w:sz w:val="20"/>
-          <w:szCs w:val="20"/>
+          <w:sz w:val="24"/>
+          <w:szCs w:val="24"/>
         </w:rPr>
       </w:pPr>
       <w:proofErr w:type="spellStart"/>
@@ -300,7 +299,7 @@
           <w:sz w:val="20"/>
           <w:szCs w:val="20"/>
         </w:rPr>
-        <w:t xml:space="preserve"> = [0.1 0 0 0.1 3 </w:t>
+        <w:t xml:space="preserve"> = [0.1 0 0 0.1 4 </w:t>
       </w:r>
       <w:proofErr w:type="gramStart"/>
       <w:r>
@@ -331,9 +330,8 @@
         <w:spacing w:after="0" w:line="240" w:lineRule="auto"/>
         <w:rPr>
           <w:rFonts w:ascii="Courier New" w:hAnsi="Courier New" w:cs="Courier New"/>
-          <w:color w:val="000000"/>
-          <w:sz w:val="20"/>
-          <w:szCs w:val="20"/>
+          <w:sz w:val="24"/>
+          <w:szCs w:val="24"/>
         </w:rPr>
       </w:pPr>
       <w:r>
@@ -374,20 +372,19 @@
           <w:sz w:val="20"/>
           <w:szCs w:val="20"/>
         </w:rPr>
-        <w:t>0,3,500);</w:t>
-      </w:r>
-    </w:p>
-    <w:p>
-      <w:pPr>
-        <w:autoSpaceDE w:val="0"/>
-        <w:autoSpaceDN w:val="0"/>
-        <w:adjustRightInd w:val="0"/>
-        <w:spacing w:after="0" w:line="240" w:lineRule="auto"/>
-        <w:rPr>
-          <w:rFonts w:ascii="Courier New" w:hAnsi="Courier New" w:cs="Courier New"/>
-          <w:color w:val="000000"/>
-          <w:sz w:val="20"/>
-          <w:szCs w:val="20"/>
+        <w:t>0,4,100);</w:t>
+      </w:r>
+    </w:p>
+    <w:p>
+      <w:pPr>
+        <w:autoSpaceDE w:val="0"/>
+        <w:autoSpaceDN w:val="0"/>
+        <w:adjustRightInd w:val="0"/>
+        <w:spacing w:after="0" w:line="240" w:lineRule="auto"/>
+        <w:rPr>
+          <w:rFonts w:ascii="Courier New" w:hAnsi="Courier New" w:cs="Courier New"/>
+          <w:sz w:val="24"/>
+          <w:szCs w:val="24"/>
         </w:rPr>
       </w:pPr>
       <w:r>
@@ -428,7 +425,7 @@
           <w:sz w:val="20"/>
           <w:szCs w:val="20"/>
         </w:rPr>
-        <w:t>f,x</w:t>
+        <w:t>Fvec,x</w:t>
       </w:r>
       <w:proofErr w:type="spellEnd"/>
       <w:proofErr w:type="gramEnd"/>
@@ -450,9 +447,8 @@
         <w:spacing w:after="0" w:line="240" w:lineRule="auto"/>
         <w:rPr>
           <w:rFonts w:ascii="Courier New" w:hAnsi="Courier New" w:cs="Courier New"/>
-          <w:color w:val="000000"/>
-          <w:sz w:val="20"/>
-          <w:szCs w:val="20"/>
+          <w:sz w:val="24"/>
+          <w:szCs w:val="24"/>
         </w:rPr>
       </w:pPr>
       <w:r>
@@ -495,9 +491,8 @@
         <w:spacing w:after="0" w:line="240" w:lineRule="auto"/>
         <w:rPr>
           <w:rFonts w:ascii="Courier New" w:hAnsi="Courier New" w:cs="Courier New"/>
-          <w:color w:val="000000"/>
-          <w:sz w:val="20"/>
-          <w:szCs w:val="20"/>
+          <w:sz w:val="24"/>
+          <w:szCs w:val="24"/>
         </w:rPr>
       </w:pPr>
       <w:proofErr w:type="spellStart"/>
@@ -518,7 +513,25 @@
           <w:sz w:val="20"/>
           <w:szCs w:val="20"/>
         </w:rPr>
-        <w:t xml:space="preserve"> ('x')</w:t>
+        <w:t xml:space="preserve"> (</w:t>
+      </w:r>
+      <w:r>
+        <w:rPr>
+          <w:rFonts w:ascii="Courier New" w:hAnsi="Courier New" w:cs="Courier New"/>
+          <w:color w:val="A020F0"/>
+          <w:sz w:val="20"/>
+          <w:szCs w:val="20"/>
+        </w:rPr>
+        <w:t>'x'</w:t>
+      </w:r>
+      <w:r>
+        <w:rPr>
+          <w:rFonts w:ascii="Courier New" w:hAnsi="Courier New" w:cs="Courier New"/>
+          <w:color w:val="000000"/>
+          <w:sz w:val="20"/>
+          <w:szCs w:val="20"/>
+        </w:rPr>
+        <w:t>)</w:t>
       </w:r>
     </w:p>
     <w:p>
@@ -551,52 +564,93 @@
           <w:sz w:val="20"/>
           <w:szCs w:val="20"/>
         </w:rPr>
-        <w:t xml:space="preserve"> ('f</w:t>
-      </w:r>
-      <w:r>
-        <w:rPr>
-          <w:rFonts w:ascii="Courier New" w:hAnsi="Courier New" w:cs="Courier New"/>
-          <w:color w:val="000000"/>
-          <w:sz w:val="20"/>
-          <w:szCs w:val="20"/>
-        </w:rPr>
-        <w:t>')</w:t>
-      </w:r>
-    </w:p>
-    <w:p>
-      <w:pPr>
-        <w:spacing w:line="240" w:lineRule="auto"/>
-        <w:rPr>
-          <w:b/>
-        </w:rPr>
-      </w:pPr>
-      <w:r>
-        <w:rPr>
-          <w:b/>
-        </w:rPr>
-        <w:t>(Matlab Response</w:t>
-      </w:r>
-      <w:r>
-        <w:rPr>
-          <w:b/>
+        <w:t xml:space="preserve"> (</w:t>
+      </w:r>
+      <w:r>
+        <w:rPr>
+          <w:rFonts w:ascii="Courier New" w:hAnsi="Courier New" w:cs="Courier New"/>
+          <w:color w:val="A020F0"/>
+          <w:sz w:val="20"/>
+          <w:szCs w:val="20"/>
+        </w:rPr>
+        <w:t>'f'</w:t>
+      </w:r>
+      <w:r>
+        <w:rPr>
+          <w:rFonts w:ascii="Courier New" w:hAnsi="Courier New" w:cs="Courier New"/>
+          <w:color w:val="000000"/>
+          <w:sz w:val="20"/>
+          <w:szCs w:val="20"/>
         </w:rPr>
         <w:t>)</w:t>
       </w:r>
     </w:p>
     <w:p>
       <w:pPr>
+        <w:autoSpaceDE w:val="0"/>
+        <w:autoSpaceDN w:val="0"/>
+        <w:adjustRightInd w:val="0"/>
+        <w:spacing w:after="0" w:line="240" w:lineRule="auto"/>
+        <w:rPr>
+          <w:rFonts w:ascii="Courier New" w:hAnsi="Courier New" w:cs="Courier New"/>
+          <w:sz w:val="24"/>
+          <w:szCs w:val="24"/>
+        </w:rPr>
+      </w:pPr>
+    </w:p>
+    <w:p>
+      <w:pPr>
+        <w:spacing w:line="240" w:lineRule="auto"/>
+        <w:rPr>
+          <w:b/>
+        </w:rPr>
+      </w:pPr>
+      <w:r>
+        <w:rPr>
+          <w:b/>
+        </w:rPr>
+        <w:t xml:space="preserve"> </w:t>
+      </w:r>
+      <w:r>
+        <w:rPr>
+          <w:b/>
+        </w:rPr>
+        <w:t>(</w:t>
+      </w:r>
+      <w:proofErr w:type="spellStart"/>
+      <w:r>
+        <w:rPr>
+          <w:b/>
+        </w:rPr>
+        <w:t>Matlab</w:t>
+      </w:r>
+      <w:proofErr w:type="spellEnd"/>
+      <w:r>
+        <w:rPr>
+          <w:b/>
+        </w:rPr>
+        <w:t xml:space="preserve"> Response</w:t>
+      </w:r>
+      <w:r>
+        <w:rPr>
+          <w:b/>
+        </w:rPr>
+        <w:t>)</w:t>
+      </w:r>
+    </w:p>
+    <w:p>
+      <w:pPr>
         <w:spacing w:line="240" w:lineRule="auto"/>
       </w:pPr>
       <w:r>
         <w:rPr>
           <w:noProof/>
         </w:rPr>
-        <w:lastRenderedPageBreak/>
         <w:drawing>
           <wp:inline distT="0" distB="0" distL="0" distR="0">
-            <wp:extent cx="3428087" cy="3133725"/>
-            <wp:effectExtent l="0" t="0" r="1270" b="0"/>
-            <wp:docPr id="1" name="Picture 1"/>
+            <wp:extent cx="2707112" cy="2457450"/>
+            <wp:effectExtent l="0" t="0" r="0" b="0"/>
+            <wp:docPr id="4" name="Picture 4"/>
             <wp:cNvGraphicFramePr>
               <a:graphicFrameLocks xmlns:a="http://schemas.openxmlformats.org/drawingml/2006/main" noChangeAspect="1"/>
             </wp:cNvGraphicFramePr>
@@ -604,7 +658,7 @@
               <a:graphicData uri="http://schemas.openxmlformats.org/drawingml/2006/picture">
                 <pic:pic xmlns:pic="http://schemas.openxmlformats.org/drawingml/2006/picture">
                   <pic:nvPicPr>
-                    <pic:cNvPr id="1" name="a3q1.PNG"/>
+                    <pic:cNvPr id="4" name="a3q1.PNG"/>
                     <pic:cNvPicPr/>
                   </pic:nvPicPr>
                   <pic:blipFill>
@@ -622,7 +676,7 @@
                   <pic:spPr>
                     <a:xfrm>
                       <a:off x="0" y="0"/>
-                      <a:ext cx="3438473" cy="3143219"/>
+                      <a:ext cx="2713587" cy="2463328"/>
                     </a:xfrm>
                     <a:prstGeom prst="rect">
                       <a:avLst/>
@@ -685,6 +739,8 @@
       <w:r>
         <w:t>evaluating f(real root) which should be very close to zero.</w:t>
       </w:r>
+      <w:bookmarkStart w:id="0" w:name="_GoBack"/>
+      <w:bookmarkEnd w:id="0"/>
     </w:p>
     <w:p>
       <w:pPr>
@@ -736,7 +792,7 @@
           <w:sz w:val="20"/>
           <w:szCs w:val="20"/>
         </w:rPr>
-        <w:t xml:space="preserve"> = [0.1 0 0 0.1 3 </w:t>
+        <w:t xml:space="preserve"> = [0.1 0 0 0.1 4 </w:t>
       </w:r>
       <w:proofErr w:type="gramStart"/>
       <w:r>
@@ -1341,7 +1397,7 @@
           <v:shape id="_x0000_i1026" type="#_x0000_t75" style="width:108.75pt;height:24pt" o:ole="">
             <v:imagedata r:id="rId10" o:title=""/>
           </v:shape>
-          <o:OLEObject Type="Embed" ProgID="Equation.DSMT4" ShapeID="_x0000_i1026" DrawAspect="Content" ObjectID="_1569611441" r:id="rId11"/>
+          <o:OLEObject Type="Embed" ProgID="Equation.DSMT4" ShapeID="_x0000_i1026" DrawAspect="Content" ObjectID="_1569679576" r:id="rId11"/>
         </w:object>
       </w:r>
     </w:p>
@@ -1904,7 +1960,7 @@
           <v:shape id="_x0000_i1027" type="#_x0000_t75" style="width:110.25pt;height:99.75pt" o:ole="">
             <v:imagedata r:id="rId12" o:title=""/>
           </v:shape>
-          <o:OLEObject Type="Embed" ProgID="Equation.DSMT4" ShapeID="_x0000_i1027" DrawAspect="Content" ObjectID="_1569611442" r:id="rId13"/>
+          <o:OLEObject Type="Embed" ProgID="Equation.DSMT4" ShapeID="_x0000_i1027" DrawAspect="Content" ObjectID="_1569679577" r:id="rId13"/>
         </w:object>
       </w:r>
     </w:p>
@@ -1913,635 +1969,635 @@
         <w:spacing w:line="240" w:lineRule="auto"/>
       </w:pPr>
       <w:r>
+        <w:t xml:space="preserve">Determine the </w:t>
+      </w:r>
+      <w:r>
+        <w:t>forth</w:t>
+      </w:r>
+      <w:r>
+        <w:t xml:space="preserve"> order polynomial that passes through these points</w:t>
+      </w:r>
+      <w:r>
+        <w:t xml:space="preserve"> using polyfit</w:t>
+      </w:r>
+      <w:r>
+        <w:t xml:space="preserve">.  Then plot </w:t>
+      </w:r>
+      <w:r>
+        <w:t>a graph of th</w:t>
+      </w:r>
+      <w:r>
+        <w:t xml:space="preserve">e </w:t>
+      </w:r>
+      <w:r>
+        <w:t>fourth</w:t>
+      </w:r>
+      <w:r>
+        <w:t xml:space="preserve"> order polynomial </w:t>
+      </w:r>
+      <w:r>
+        <w:t>and indicate the given five</w:t>
+      </w:r>
+      <w:r>
+        <w:t xml:space="preserve"> points with red x’s and label axis. List the code to find the c</w:t>
+      </w:r>
+      <w:r>
+        <w:t xml:space="preserve">oefficients and plot the curve </w:t>
+      </w:r>
+      <w:r>
+        <w:t xml:space="preserve">as well as the plot. </w:t>
+      </w:r>
+    </w:p>
+    <w:p>
+      <w:pPr>
+        <w:spacing w:line="240" w:lineRule="auto"/>
+        <w:rPr>
+          <w:b/>
+        </w:rPr>
+      </w:pPr>
+      <w:r>
+        <w:rPr>
+          <w:b/>
+        </w:rPr>
+        <w:t>(Matlab input)</w:t>
+      </w:r>
+    </w:p>
+    <w:p>
+      <w:pPr>
+        <w:autoSpaceDE w:val="0"/>
+        <w:autoSpaceDN w:val="0"/>
+        <w:adjustRightInd w:val="0"/>
+        <w:spacing w:after="0" w:line="240" w:lineRule="auto"/>
+        <w:rPr>
+          <w:rFonts w:ascii="Courier New" w:hAnsi="Courier New" w:cs="Courier New"/>
+          <w:sz w:val="24"/>
+          <w:szCs w:val="24"/>
+        </w:rPr>
+      </w:pPr>
+      <w:proofErr w:type="spellStart"/>
+      <w:r>
+        <w:rPr>
+          <w:rFonts w:ascii="Courier New" w:hAnsi="Courier New" w:cs="Courier New"/>
+          <w:color w:val="000000"/>
+          <w:sz w:val="20"/>
+          <w:szCs w:val="20"/>
+        </w:rPr>
+        <w:t>Xvec</w:t>
+      </w:r>
+      <w:proofErr w:type="spellEnd"/>
+      <w:r>
+        <w:rPr>
+          <w:rFonts w:ascii="Courier New" w:hAnsi="Courier New" w:cs="Courier New"/>
+          <w:color w:val="000000"/>
+          <w:sz w:val="20"/>
+          <w:szCs w:val="20"/>
+        </w:rPr>
+        <w:t xml:space="preserve"> = [0 1 2 4 6];</w:t>
+      </w:r>
+    </w:p>
+    <w:p>
+      <w:pPr>
+        <w:autoSpaceDE w:val="0"/>
+        <w:autoSpaceDN w:val="0"/>
+        <w:adjustRightInd w:val="0"/>
+        <w:spacing w:after="0" w:line="240" w:lineRule="auto"/>
+        <w:rPr>
+          <w:rFonts w:ascii="Courier New" w:hAnsi="Courier New" w:cs="Courier New"/>
+          <w:sz w:val="24"/>
+          <w:szCs w:val="24"/>
+        </w:rPr>
+      </w:pPr>
+      <w:proofErr w:type="spellStart"/>
+      <w:r>
+        <w:rPr>
+          <w:rFonts w:ascii="Courier New" w:hAnsi="Courier New" w:cs="Courier New"/>
+          <w:color w:val="000000"/>
+          <w:sz w:val="20"/>
+          <w:szCs w:val="20"/>
+        </w:rPr>
+        <w:t>Yvec</w:t>
+      </w:r>
+      <w:proofErr w:type="spellEnd"/>
+      <w:r>
+        <w:rPr>
+          <w:rFonts w:ascii="Courier New" w:hAnsi="Courier New" w:cs="Courier New"/>
+          <w:color w:val="000000"/>
+          <w:sz w:val="20"/>
+          <w:szCs w:val="20"/>
+        </w:rPr>
+        <w:t xml:space="preserve"> = [1 1.5 4 7 9];</w:t>
+      </w:r>
+    </w:p>
+    <w:p>
+      <w:pPr>
+        <w:autoSpaceDE w:val="0"/>
+        <w:autoSpaceDN w:val="0"/>
+        <w:adjustRightInd w:val="0"/>
+        <w:spacing w:after="0" w:line="240" w:lineRule="auto"/>
+        <w:rPr>
+          <w:rFonts w:ascii="Courier New" w:hAnsi="Courier New" w:cs="Courier New"/>
+          <w:sz w:val="24"/>
+          <w:szCs w:val="24"/>
+        </w:rPr>
+      </w:pPr>
+      <w:proofErr w:type="spellStart"/>
+      <w:r>
+        <w:rPr>
+          <w:rFonts w:ascii="Courier New" w:hAnsi="Courier New" w:cs="Courier New"/>
+          <w:color w:val="000000"/>
+          <w:sz w:val="20"/>
+          <w:szCs w:val="20"/>
+        </w:rPr>
+        <w:t>fourthOrderPoly</w:t>
+      </w:r>
+      <w:proofErr w:type="spellEnd"/>
+      <w:r>
+        <w:rPr>
+          <w:rFonts w:ascii="Courier New" w:hAnsi="Courier New" w:cs="Courier New"/>
+          <w:color w:val="000000"/>
+          <w:sz w:val="20"/>
+          <w:szCs w:val="20"/>
+        </w:rPr>
+        <w:t xml:space="preserve"> = </w:t>
+      </w:r>
+      <w:proofErr w:type="spellStart"/>
+      <w:r>
+        <w:rPr>
+          <w:rFonts w:ascii="Courier New" w:hAnsi="Courier New" w:cs="Courier New"/>
+          <w:color w:val="000000"/>
+          <w:sz w:val="20"/>
+          <w:szCs w:val="20"/>
+        </w:rPr>
+        <w:t>polyfit</w:t>
+      </w:r>
+      <w:proofErr w:type="spellEnd"/>
+      <w:r>
+        <w:rPr>
+          <w:rFonts w:ascii="Courier New" w:hAnsi="Courier New" w:cs="Courier New"/>
+          <w:color w:val="000000"/>
+          <w:sz w:val="20"/>
+          <w:szCs w:val="20"/>
+        </w:rPr>
+        <w:t>(</w:t>
+      </w:r>
+      <w:proofErr w:type="gramStart"/>
+      <w:r>
+        <w:rPr>
+          <w:rFonts w:ascii="Courier New" w:hAnsi="Courier New" w:cs="Courier New"/>
+          <w:color w:val="000000"/>
+          <w:sz w:val="20"/>
+          <w:szCs w:val="20"/>
+        </w:rPr>
+        <w:t>Xvec,Yvec</w:t>
+      </w:r>
+      <w:proofErr w:type="gramEnd"/>
+      <w:r>
+        <w:rPr>
+          <w:rFonts w:ascii="Courier New" w:hAnsi="Courier New" w:cs="Courier New"/>
+          <w:color w:val="000000"/>
+          <w:sz w:val="20"/>
+          <w:szCs w:val="20"/>
+        </w:rPr>
+        <w:t>,4);</w:t>
+      </w:r>
+    </w:p>
+    <w:p>
+      <w:pPr>
+        <w:autoSpaceDE w:val="0"/>
+        <w:autoSpaceDN w:val="0"/>
+        <w:adjustRightInd w:val="0"/>
+        <w:spacing w:after="0" w:line="240" w:lineRule="auto"/>
+        <w:rPr>
+          <w:rFonts w:ascii="Courier New" w:hAnsi="Courier New" w:cs="Courier New"/>
+          <w:sz w:val="24"/>
+          <w:szCs w:val="24"/>
+        </w:rPr>
+      </w:pPr>
+      <w:proofErr w:type="spellStart"/>
+      <w:r>
+        <w:rPr>
+          <w:rFonts w:ascii="Courier New" w:hAnsi="Courier New" w:cs="Courier New"/>
+          <w:color w:val="000000"/>
+          <w:sz w:val="20"/>
+          <w:szCs w:val="20"/>
+        </w:rPr>
+        <w:t>i</w:t>
+      </w:r>
+      <w:proofErr w:type="spellEnd"/>
+      <w:r>
+        <w:rPr>
+          <w:rFonts w:ascii="Courier New" w:hAnsi="Courier New" w:cs="Courier New"/>
+          <w:color w:val="000000"/>
+          <w:sz w:val="20"/>
+          <w:szCs w:val="20"/>
+        </w:rPr>
+        <w:t xml:space="preserve"> = </w:t>
+      </w:r>
+      <w:proofErr w:type="spellStart"/>
+      <w:proofErr w:type="gramStart"/>
+      <w:r>
+        <w:rPr>
+          <w:rFonts w:ascii="Courier New" w:hAnsi="Courier New" w:cs="Courier New"/>
+          <w:color w:val="000000"/>
+          <w:sz w:val="20"/>
+          <w:szCs w:val="20"/>
+        </w:rPr>
+        <w:t>linspace</w:t>
+      </w:r>
+      <w:proofErr w:type="spellEnd"/>
+      <w:r>
+        <w:rPr>
+          <w:rFonts w:ascii="Courier New" w:hAnsi="Courier New" w:cs="Courier New"/>
+          <w:color w:val="000000"/>
+          <w:sz w:val="20"/>
+          <w:szCs w:val="20"/>
+        </w:rPr>
+        <w:t>(</w:t>
+      </w:r>
+      <w:proofErr w:type="gramEnd"/>
+      <w:r>
+        <w:rPr>
+          <w:rFonts w:ascii="Courier New" w:hAnsi="Courier New" w:cs="Courier New"/>
+          <w:color w:val="000000"/>
+          <w:sz w:val="20"/>
+          <w:szCs w:val="20"/>
+        </w:rPr>
+        <w:t>-1,7);</w:t>
+      </w:r>
+    </w:p>
+    <w:p>
+      <w:pPr>
+        <w:autoSpaceDE w:val="0"/>
+        <w:autoSpaceDN w:val="0"/>
+        <w:adjustRightInd w:val="0"/>
+        <w:spacing w:after="0" w:line="240" w:lineRule="auto"/>
+        <w:rPr>
+          <w:rFonts w:ascii="Courier New" w:hAnsi="Courier New" w:cs="Courier New"/>
+          <w:sz w:val="24"/>
+          <w:szCs w:val="24"/>
+        </w:rPr>
+      </w:pPr>
+      <w:proofErr w:type="spellStart"/>
+      <w:r>
+        <w:rPr>
+          <w:rFonts w:ascii="Courier New" w:hAnsi="Courier New" w:cs="Courier New"/>
+          <w:color w:val="000000"/>
+          <w:sz w:val="20"/>
+          <w:szCs w:val="20"/>
+        </w:rPr>
+        <w:t>fx</w:t>
+      </w:r>
+      <w:proofErr w:type="spellEnd"/>
+      <w:r>
+        <w:rPr>
+          <w:rFonts w:ascii="Courier New" w:hAnsi="Courier New" w:cs="Courier New"/>
+          <w:color w:val="000000"/>
+          <w:sz w:val="20"/>
+          <w:szCs w:val="20"/>
+        </w:rPr>
+        <w:t xml:space="preserve"> = </w:t>
+      </w:r>
+      <w:proofErr w:type="spellStart"/>
+      <w:proofErr w:type="gramStart"/>
+      <w:r>
+        <w:rPr>
+          <w:rFonts w:ascii="Courier New" w:hAnsi="Courier New" w:cs="Courier New"/>
+          <w:color w:val="000000"/>
+          <w:sz w:val="20"/>
+          <w:szCs w:val="20"/>
+        </w:rPr>
+        <w:t>polyval</w:t>
+      </w:r>
+      <w:proofErr w:type="spellEnd"/>
+      <w:r>
+        <w:rPr>
+          <w:rFonts w:ascii="Courier New" w:hAnsi="Courier New" w:cs="Courier New"/>
+          <w:color w:val="000000"/>
+          <w:sz w:val="20"/>
+          <w:szCs w:val="20"/>
+        </w:rPr>
+        <w:t>(</w:t>
+      </w:r>
+      <w:proofErr w:type="spellStart"/>
+      <w:proofErr w:type="gramEnd"/>
+      <w:r>
+        <w:rPr>
+          <w:rFonts w:ascii="Courier New" w:hAnsi="Courier New" w:cs="Courier New"/>
+          <w:color w:val="000000"/>
+          <w:sz w:val="20"/>
+          <w:szCs w:val="20"/>
+        </w:rPr>
+        <w:t>fourthOrderPoly</w:t>
+      </w:r>
+      <w:proofErr w:type="spellEnd"/>
+      <w:r>
+        <w:rPr>
+          <w:rFonts w:ascii="Courier New" w:hAnsi="Courier New" w:cs="Courier New"/>
+          <w:color w:val="000000"/>
+          <w:sz w:val="20"/>
+          <w:szCs w:val="20"/>
+        </w:rPr>
+        <w:t xml:space="preserve">, </w:t>
+      </w:r>
+      <w:proofErr w:type="spellStart"/>
+      <w:r>
+        <w:rPr>
+          <w:rFonts w:ascii="Courier New" w:hAnsi="Courier New" w:cs="Courier New"/>
+          <w:color w:val="000000"/>
+          <w:sz w:val="20"/>
+          <w:szCs w:val="20"/>
+        </w:rPr>
+        <w:t>i</w:t>
+      </w:r>
+      <w:proofErr w:type="spellEnd"/>
+      <w:r>
+        <w:rPr>
+          <w:rFonts w:ascii="Courier New" w:hAnsi="Courier New" w:cs="Courier New"/>
+          <w:color w:val="000000"/>
+          <w:sz w:val="20"/>
+          <w:szCs w:val="20"/>
+        </w:rPr>
+        <w:t>);</w:t>
+      </w:r>
+    </w:p>
+    <w:p>
+      <w:pPr>
+        <w:autoSpaceDE w:val="0"/>
+        <w:autoSpaceDN w:val="0"/>
+        <w:adjustRightInd w:val="0"/>
+        <w:spacing w:after="0" w:line="240" w:lineRule="auto"/>
+        <w:rPr>
+          <w:rFonts w:ascii="Courier New" w:hAnsi="Courier New" w:cs="Courier New"/>
+          <w:sz w:val="24"/>
+          <w:szCs w:val="24"/>
+        </w:rPr>
+      </w:pPr>
+      <w:r>
+        <w:rPr>
+          <w:rFonts w:ascii="Courier New" w:hAnsi="Courier New" w:cs="Courier New"/>
+          <w:color w:val="000000"/>
+          <w:sz w:val="20"/>
+          <w:szCs w:val="20"/>
+        </w:rPr>
+        <w:t>plot(</w:t>
+      </w:r>
+      <w:proofErr w:type="gramStart"/>
+      <w:r>
+        <w:rPr>
+          <w:rFonts w:ascii="Courier New" w:hAnsi="Courier New" w:cs="Courier New"/>
+          <w:color w:val="000000"/>
+          <w:sz w:val="20"/>
+          <w:szCs w:val="20"/>
+        </w:rPr>
+        <w:t>i,fx</w:t>
+      </w:r>
+      <w:proofErr w:type="gramEnd"/>
+      <w:r>
+        <w:rPr>
+          <w:rFonts w:ascii="Courier New" w:hAnsi="Courier New" w:cs="Courier New"/>
+          <w:color w:val="000000"/>
+          <w:sz w:val="20"/>
+          <w:szCs w:val="20"/>
+        </w:rPr>
+        <w:t>,Xvec,</w:t>
+      </w:r>
+      <w:proofErr w:type="spellStart"/>
+      <w:r>
+        <w:rPr>
+          <w:rFonts w:ascii="Courier New" w:hAnsi="Courier New" w:cs="Courier New"/>
+          <w:color w:val="000000"/>
+          <w:sz w:val="20"/>
+          <w:szCs w:val="20"/>
+        </w:rPr>
+        <w:t>Yvec</w:t>
+      </w:r>
+      <w:proofErr w:type="spellEnd"/>
+      <w:r>
+        <w:rPr>
+          <w:rFonts w:ascii="Courier New" w:hAnsi="Courier New" w:cs="Courier New"/>
+          <w:color w:val="000000"/>
+          <w:sz w:val="20"/>
+          <w:szCs w:val="20"/>
+        </w:rPr>
+        <w:t>,</w:t>
+      </w:r>
+      <w:r>
+        <w:rPr>
+          <w:rFonts w:ascii="Courier New" w:hAnsi="Courier New" w:cs="Courier New"/>
+          <w:color w:val="A020F0"/>
+          <w:sz w:val="20"/>
+          <w:szCs w:val="20"/>
+        </w:rPr>
+        <w:t>'</w:t>
+      </w:r>
+      <w:proofErr w:type="spellStart"/>
+      <w:r>
+        <w:rPr>
+          <w:rFonts w:ascii="Courier New" w:hAnsi="Courier New" w:cs="Courier New"/>
+          <w:color w:val="A020F0"/>
+          <w:sz w:val="20"/>
+          <w:szCs w:val="20"/>
+        </w:rPr>
+        <w:t>xr</w:t>
+      </w:r>
+      <w:proofErr w:type="spellEnd"/>
+      <w:r>
+        <w:rPr>
+          <w:rFonts w:ascii="Courier New" w:hAnsi="Courier New" w:cs="Courier New"/>
+          <w:color w:val="A020F0"/>
+          <w:sz w:val="20"/>
+          <w:szCs w:val="20"/>
+        </w:rPr>
+        <w:t>'</w:t>
+      </w:r>
+      <w:r>
+        <w:rPr>
+          <w:rFonts w:ascii="Courier New" w:hAnsi="Courier New" w:cs="Courier New"/>
+          <w:color w:val="000000"/>
+          <w:sz w:val="20"/>
+          <w:szCs w:val="20"/>
+        </w:rPr>
+        <w:t>)</w:t>
+      </w:r>
+    </w:p>
+    <w:p>
+      <w:pPr>
+        <w:autoSpaceDE w:val="0"/>
+        <w:autoSpaceDN w:val="0"/>
+        <w:adjustRightInd w:val="0"/>
+        <w:spacing w:after="0" w:line="240" w:lineRule="auto"/>
+        <w:rPr>
+          <w:rFonts w:ascii="Courier New" w:hAnsi="Courier New" w:cs="Courier New"/>
+          <w:sz w:val="24"/>
+          <w:szCs w:val="24"/>
+        </w:rPr>
+      </w:pPr>
+      <w:proofErr w:type="gramStart"/>
+      <w:r>
+        <w:rPr>
+          <w:rFonts w:ascii="Courier New" w:hAnsi="Courier New" w:cs="Courier New"/>
+          <w:color w:val="000000"/>
+          <w:sz w:val="20"/>
+          <w:szCs w:val="20"/>
+        </w:rPr>
+        <w:t>title(</w:t>
+      </w:r>
+      <w:proofErr w:type="gramEnd"/>
+      <w:r>
+        <w:rPr>
+          <w:rFonts w:ascii="Courier New" w:hAnsi="Courier New" w:cs="Courier New"/>
+          <w:color w:val="A020F0"/>
+          <w:sz w:val="20"/>
+          <w:szCs w:val="20"/>
+        </w:rPr>
+        <w:t>'Forth Order Polynomial'</w:t>
+      </w:r>
+      <w:r>
+        <w:rPr>
+          <w:rFonts w:ascii="Courier New" w:hAnsi="Courier New" w:cs="Courier New"/>
+          <w:color w:val="000000"/>
+          <w:sz w:val="20"/>
+          <w:szCs w:val="20"/>
+        </w:rPr>
+        <w:t>)</w:t>
+      </w:r>
+    </w:p>
+    <w:p>
+      <w:pPr>
+        <w:autoSpaceDE w:val="0"/>
+        <w:autoSpaceDN w:val="0"/>
+        <w:adjustRightInd w:val="0"/>
+        <w:spacing w:after="0" w:line="240" w:lineRule="auto"/>
+        <w:rPr>
+          <w:rFonts w:ascii="Courier New" w:hAnsi="Courier New" w:cs="Courier New"/>
+          <w:sz w:val="24"/>
+          <w:szCs w:val="24"/>
+        </w:rPr>
+      </w:pPr>
+      <w:proofErr w:type="spellStart"/>
+      <w:r>
+        <w:rPr>
+          <w:rFonts w:ascii="Courier New" w:hAnsi="Courier New" w:cs="Courier New"/>
+          <w:color w:val="000000"/>
+          <w:sz w:val="20"/>
+          <w:szCs w:val="20"/>
+        </w:rPr>
+        <w:t>xlabel</w:t>
+      </w:r>
+      <w:proofErr w:type="spellEnd"/>
+      <w:r>
+        <w:rPr>
+          <w:rFonts w:ascii="Courier New" w:hAnsi="Courier New" w:cs="Courier New"/>
+          <w:color w:val="000000"/>
+          <w:sz w:val="20"/>
+          <w:szCs w:val="20"/>
+        </w:rPr>
+        <w:t>(</w:t>
+      </w:r>
+      <w:r>
+        <w:rPr>
+          <w:rFonts w:ascii="Courier New" w:hAnsi="Courier New" w:cs="Courier New"/>
+          <w:color w:val="A020F0"/>
+          <w:sz w:val="20"/>
+          <w:szCs w:val="20"/>
+        </w:rPr>
+        <w:t>'X'</w:t>
+      </w:r>
+      <w:r>
+        <w:rPr>
+          <w:rFonts w:ascii="Courier New" w:hAnsi="Courier New" w:cs="Courier New"/>
+          <w:color w:val="000000"/>
+          <w:sz w:val="20"/>
+          <w:szCs w:val="20"/>
+        </w:rPr>
+        <w:t>)</w:t>
+      </w:r>
+    </w:p>
+    <w:p>
+      <w:pPr>
+        <w:autoSpaceDE w:val="0"/>
+        <w:autoSpaceDN w:val="0"/>
+        <w:adjustRightInd w:val="0"/>
+        <w:spacing w:after="0" w:line="240" w:lineRule="auto"/>
+        <w:rPr>
+          <w:rFonts w:ascii="Courier New" w:hAnsi="Courier New" w:cs="Courier New"/>
+          <w:sz w:val="24"/>
+          <w:szCs w:val="24"/>
+        </w:rPr>
+      </w:pPr>
+      <w:proofErr w:type="spellStart"/>
+      <w:r>
+        <w:rPr>
+          <w:rFonts w:ascii="Courier New" w:hAnsi="Courier New" w:cs="Courier New"/>
+          <w:color w:val="000000"/>
+          <w:sz w:val="20"/>
+          <w:szCs w:val="20"/>
+        </w:rPr>
+        <w:t>ylabel</w:t>
+      </w:r>
+      <w:proofErr w:type="spellEnd"/>
+      <w:r>
+        <w:rPr>
+          <w:rFonts w:ascii="Courier New" w:hAnsi="Courier New" w:cs="Courier New"/>
+          <w:color w:val="000000"/>
+          <w:sz w:val="20"/>
+          <w:szCs w:val="20"/>
+        </w:rPr>
+        <w:t>(</w:t>
+      </w:r>
+      <w:r>
+        <w:rPr>
+          <w:rFonts w:ascii="Courier New" w:hAnsi="Courier New" w:cs="Courier New"/>
+          <w:color w:val="A020F0"/>
+          <w:sz w:val="20"/>
+          <w:szCs w:val="20"/>
+        </w:rPr>
+        <w:t>'Y'</w:t>
+      </w:r>
+      <w:r>
+        <w:rPr>
+          <w:rFonts w:ascii="Courier New" w:hAnsi="Courier New" w:cs="Courier New"/>
+          <w:color w:val="000000"/>
+          <w:sz w:val="20"/>
+          <w:szCs w:val="20"/>
+        </w:rPr>
+        <w:t>)</w:t>
+      </w:r>
+    </w:p>
+    <w:p>
+      <w:pPr>
+        <w:spacing w:line="240" w:lineRule="auto"/>
+      </w:pPr>
+    </w:p>
+    <w:p>
+      <w:pPr>
+        <w:spacing w:line="240" w:lineRule="auto"/>
+        <w:rPr>
+          <w:b/>
+        </w:rPr>
+      </w:pPr>
+      <w:r>
+        <w:rPr>
+          <w:b/>
+        </w:rPr>
+        <w:t xml:space="preserve"> (Matlab Response</w:t>
+      </w:r>
+      <w:r>
+        <w:rPr>
+          <w:b/>
+        </w:rPr>
+        <w:t>)</w:t>
+      </w:r>
+    </w:p>
+    <w:p>
+      <w:pPr>
+        <w:spacing w:line="240" w:lineRule="auto"/>
+      </w:pPr>
+      <w:r>
+        <w:rPr>
+          <w:noProof/>
+        </w:rPr>
         <w:lastRenderedPageBreak/>
-        <w:t xml:space="preserve">Determine the </w:t>
-      </w:r>
-      <w:r>
-        <w:t>forth</w:t>
-      </w:r>
-      <w:r>
-        <w:t xml:space="preserve"> order polynomial that passes through these points</w:t>
-      </w:r>
-      <w:r>
-        <w:t xml:space="preserve"> using polyfit</w:t>
-      </w:r>
-      <w:r>
-        <w:t xml:space="preserve">.  Then plot </w:t>
-      </w:r>
-      <w:r>
-        <w:t>a graph of th</w:t>
-      </w:r>
-      <w:r>
-        <w:t xml:space="preserve">e </w:t>
-      </w:r>
-      <w:r>
-        <w:t>fourth</w:t>
-      </w:r>
-      <w:r>
-        <w:t xml:space="preserve"> order polynomial </w:t>
-      </w:r>
-      <w:r>
-        <w:t>and indicate the given five</w:t>
-      </w:r>
-      <w:r>
-        <w:t xml:space="preserve"> points with red x’s and label axis. List the code to find the c</w:t>
-      </w:r>
-      <w:r>
-        <w:t xml:space="preserve">oefficients and plot the curve </w:t>
-      </w:r>
-      <w:r>
-        <w:t xml:space="preserve">as well as the plot. </w:t>
-      </w:r>
-    </w:p>
-    <w:p>
-      <w:pPr>
-        <w:spacing w:line="240" w:lineRule="auto"/>
-        <w:rPr>
-          <w:b/>
-        </w:rPr>
-      </w:pPr>
-      <w:r>
-        <w:rPr>
-          <w:b/>
-        </w:rPr>
-        <w:t>(Matlab input)</w:t>
-      </w:r>
-    </w:p>
-    <w:p>
-      <w:pPr>
-        <w:autoSpaceDE w:val="0"/>
-        <w:autoSpaceDN w:val="0"/>
-        <w:adjustRightInd w:val="0"/>
-        <w:spacing w:after="0" w:line="240" w:lineRule="auto"/>
-        <w:rPr>
-          <w:rFonts w:ascii="Courier New" w:hAnsi="Courier New" w:cs="Courier New"/>
-          <w:sz w:val="24"/>
-          <w:szCs w:val="24"/>
-        </w:rPr>
-      </w:pPr>
-      <w:proofErr w:type="spellStart"/>
-      <w:r>
-        <w:rPr>
-          <w:rFonts w:ascii="Courier New" w:hAnsi="Courier New" w:cs="Courier New"/>
-          <w:color w:val="000000"/>
-          <w:sz w:val="20"/>
-          <w:szCs w:val="20"/>
-        </w:rPr>
-        <w:t>Xvec</w:t>
-      </w:r>
-      <w:proofErr w:type="spellEnd"/>
-      <w:r>
-        <w:rPr>
-          <w:rFonts w:ascii="Courier New" w:hAnsi="Courier New" w:cs="Courier New"/>
-          <w:color w:val="000000"/>
-          <w:sz w:val="20"/>
-          <w:szCs w:val="20"/>
-        </w:rPr>
-        <w:t xml:space="preserve"> = [0 1 2 4 6];</w:t>
-      </w:r>
-    </w:p>
-    <w:p>
-      <w:pPr>
-        <w:autoSpaceDE w:val="0"/>
-        <w:autoSpaceDN w:val="0"/>
-        <w:adjustRightInd w:val="0"/>
-        <w:spacing w:after="0" w:line="240" w:lineRule="auto"/>
-        <w:rPr>
-          <w:rFonts w:ascii="Courier New" w:hAnsi="Courier New" w:cs="Courier New"/>
-          <w:sz w:val="24"/>
-          <w:szCs w:val="24"/>
-        </w:rPr>
-      </w:pPr>
-      <w:proofErr w:type="spellStart"/>
-      <w:r>
-        <w:rPr>
-          <w:rFonts w:ascii="Courier New" w:hAnsi="Courier New" w:cs="Courier New"/>
-          <w:color w:val="000000"/>
-          <w:sz w:val="20"/>
-          <w:szCs w:val="20"/>
-        </w:rPr>
-        <w:t>Yvec</w:t>
-      </w:r>
-      <w:proofErr w:type="spellEnd"/>
-      <w:r>
-        <w:rPr>
-          <w:rFonts w:ascii="Courier New" w:hAnsi="Courier New" w:cs="Courier New"/>
-          <w:color w:val="000000"/>
-          <w:sz w:val="20"/>
-          <w:szCs w:val="20"/>
-        </w:rPr>
-        <w:t xml:space="preserve"> = [1 1.5 4 7 9];</w:t>
-      </w:r>
-    </w:p>
-    <w:p>
-      <w:pPr>
-        <w:autoSpaceDE w:val="0"/>
-        <w:autoSpaceDN w:val="0"/>
-        <w:adjustRightInd w:val="0"/>
-        <w:spacing w:after="0" w:line="240" w:lineRule="auto"/>
-        <w:rPr>
-          <w:rFonts w:ascii="Courier New" w:hAnsi="Courier New" w:cs="Courier New"/>
-          <w:sz w:val="24"/>
-          <w:szCs w:val="24"/>
-        </w:rPr>
-      </w:pPr>
-      <w:proofErr w:type="spellStart"/>
-      <w:r>
-        <w:rPr>
-          <w:rFonts w:ascii="Courier New" w:hAnsi="Courier New" w:cs="Courier New"/>
-          <w:color w:val="000000"/>
-          <w:sz w:val="20"/>
-          <w:szCs w:val="20"/>
-        </w:rPr>
-        <w:t>fourthOrderPoly</w:t>
-      </w:r>
-      <w:proofErr w:type="spellEnd"/>
-      <w:r>
-        <w:rPr>
-          <w:rFonts w:ascii="Courier New" w:hAnsi="Courier New" w:cs="Courier New"/>
-          <w:color w:val="000000"/>
-          <w:sz w:val="20"/>
-          <w:szCs w:val="20"/>
-        </w:rPr>
-        <w:t xml:space="preserve"> = </w:t>
-      </w:r>
-      <w:proofErr w:type="spellStart"/>
-      <w:r>
-        <w:rPr>
-          <w:rFonts w:ascii="Courier New" w:hAnsi="Courier New" w:cs="Courier New"/>
-          <w:color w:val="000000"/>
-          <w:sz w:val="20"/>
-          <w:szCs w:val="20"/>
-        </w:rPr>
-        <w:t>polyfit</w:t>
-      </w:r>
-      <w:proofErr w:type="spellEnd"/>
-      <w:r>
-        <w:rPr>
-          <w:rFonts w:ascii="Courier New" w:hAnsi="Courier New" w:cs="Courier New"/>
-          <w:color w:val="000000"/>
-          <w:sz w:val="20"/>
-          <w:szCs w:val="20"/>
-        </w:rPr>
-        <w:t>(</w:t>
-      </w:r>
-      <w:proofErr w:type="gramStart"/>
-      <w:r>
-        <w:rPr>
-          <w:rFonts w:ascii="Courier New" w:hAnsi="Courier New" w:cs="Courier New"/>
-          <w:color w:val="000000"/>
-          <w:sz w:val="20"/>
-          <w:szCs w:val="20"/>
-        </w:rPr>
-        <w:t>Xvec,Yvec</w:t>
-      </w:r>
-      <w:proofErr w:type="gramEnd"/>
-      <w:r>
-        <w:rPr>
-          <w:rFonts w:ascii="Courier New" w:hAnsi="Courier New" w:cs="Courier New"/>
-          <w:color w:val="000000"/>
-          <w:sz w:val="20"/>
-          <w:szCs w:val="20"/>
-        </w:rPr>
-        <w:t>,4);</w:t>
-      </w:r>
-    </w:p>
-    <w:p>
-      <w:pPr>
-        <w:autoSpaceDE w:val="0"/>
-        <w:autoSpaceDN w:val="0"/>
-        <w:adjustRightInd w:val="0"/>
-        <w:spacing w:after="0" w:line="240" w:lineRule="auto"/>
-        <w:rPr>
-          <w:rFonts w:ascii="Courier New" w:hAnsi="Courier New" w:cs="Courier New"/>
-          <w:sz w:val="24"/>
-          <w:szCs w:val="24"/>
-        </w:rPr>
-      </w:pPr>
-      <w:proofErr w:type="spellStart"/>
-      <w:r>
-        <w:rPr>
-          <w:rFonts w:ascii="Courier New" w:hAnsi="Courier New" w:cs="Courier New"/>
-          <w:color w:val="000000"/>
-          <w:sz w:val="20"/>
-          <w:szCs w:val="20"/>
-        </w:rPr>
-        <w:t>i</w:t>
-      </w:r>
-      <w:proofErr w:type="spellEnd"/>
-      <w:r>
-        <w:rPr>
-          <w:rFonts w:ascii="Courier New" w:hAnsi="Courier New" w:cs="Courier New"/>
-          <w:color w:val="000000"/>
-          <w:sz w:val="20"/>
-          <w:szCs w:val="20"/>
-        </w:rPr>
-        <w:t xml:space="preserve"> = </w:t>
-      </w:r>
-      <w:proofErr w:type="spellStart"/>
-      <w:proofErr w:type="gramStart"/>
-      <w:r>
-        <w:rPr>
-          <w:rFonts w:ascii="Courier New" w:hAnsi="Courier New" w:cs="Courier New"/>
-          <w:color w:val="000000"/>
-          <w:sz w:val="20"/>
-          <w:szCs w:val="20"/>
-        </w:rPr>
-        <w:t>linspace</w:t>
-      </w:r>
-      <w:proofErr w:type="spellEnd"/>
-      <w:r>
-        <w:rPr>
-          <w:rFonts w:ascii="Courier New" w:hAnsi="Courier New" w:cs="Courier New"/>
-          <w:color w:val="000000"/>
-          <w:sz w:val="20"/>
-          <w:szCs w:val="20"/>
-        </w:rPr>
-        <w:t>(</w:t>
-      </w:r>
-      <w:proofErr w:type="gramEnd"/>
-      <w:r>
-        <w:rPr>
-          <w:rFonts w:ascii="Courier New" w:hAnsi="Courier New" w:cs="Courier New"/>
-          <w:color w:val="000000"/>
-          <w:sz w:val="20"/>
-          <w:szCs w:val="20"/>
-        </w:rPr>
-        <w:t>-1,7);</w:t>
-      </w:r>
-    </w:p>
-    <w:p>
-      <w:pPr>
-        <w:autoSpaceDE w:val="0"/>
-        <w:autoSpaceDN w:val="0"/>
-        <w:adjustRightInd w:val="0"/>
-        <w:spacing w:after="0" w:line="240" w:lineRule="auto"/>
-        <w:rPr>
-          <w:rFonts w:ascii="Courier New" w:hAnsi="Courier New" w:cs="Courier New"/>
-          <w:sz w:val="24"/>
-          <w:szCs w:val="24"/>
-        </w:rPr>
-      </w:pPr>
-      <w:proofErr w:type="spellStart"/>
-      <w:r>
-        <w:rPr>
-          <w:rFonts w:ascii="Courier New" w:hAnsi="Courier New" w:cs="Courier New"/>
-          <w:color w:val="000000"/>
-          <w:sz w:val="20"/>
-          <w:szCs w:val="20"/>
-        </w:rPr>
-        <w:t>fx</w:t>
-      </w:r>
-      <w:proofErr w:type="spellEnd"/>
-      <w:r>
-        <w:rPr>
-          <w:rFonts w:ascii="Courier New" w:hAnsi="Courier New" w:cs="Courier New"/>
-          <w:color w:val="000000"/>
-          <w:sz w:val="20"/>
-          <w:szCs w:val="20"/>
-        </w:rPr>
-        <w:t xml:space="preserve"> = </w:t>
-      </w:r>
-      <w:proofErr w:type="spellStart"/>
-      <w:proofErr w:type="gramStart"/>
-      <w:r>
-        <w:rPr>
-          <w:rFonts w:ascii="Courier New" w:hAnsi="Courier New" w:cs="Courier New"/>
-          <w:color w:val="000000"/>
-          <w:sz w:val="20"/>
-          <w:szCs w:val="20"/>
-        </w:rPr>
-        <w:t>polyval</w:t>
-      </w:r>
-      <w:proofErr w:type="spellEnd"/>
-      <w:r>
-        <w:rPr>
-          <w:rFonts w:ascii="Courier New" w:hAnsi="Courier New" w:cs="Courier New"/>
-          <w:color w:val="000000"/>
-          <w:sz w:val="20"/>
-          <w:szCs w:val="20"/>
-        </w:rPr>
-        <w:t>(</w:t>
-      </w:r>
-      <w:proofErr w:type="spellStart"/>
-      <w:proofErr w:type="gramEnd"/>
-      <w:r>
-        <w:rPr>
-          <w:rFonts w:ascii="Courier New" w:hAnsi="Courier New" w:cs="Courier New"/>
-          <w:color w:val="000000"/>
-          <w:sz w:val="20"/>
-          <w:szCs w:val="20"/>
-        </w:rPr>
-        <w:t>fourthOrderPoly</w:t>
-      </w:r>
-      <w:proofErr w:type="spellEnd"/>
-      <w:r>
-        <w:rPr>
-          <w:rFonts w:ascii="Courier New" w:hAnsi="Courier New" w:cs="Courier New"/>
-          <w:color w:val="000000"/>
-          <w:sz w:val="20"/>
-          <w:szCs w:val="20"/>
-        </w:rPr>
-        <w:t xml:space="preserve">, </w:t>
-      </w:r>
-      <w:proofErr w:type="spellStart"/>
-      <w:r>
-        <w:rPr>
-          <w:rFonts w:ascii="Courier New" w:hAnsi="Courier New" w:cs="Courier New"/>
-          <w:color w:val="000000"/>
-          <w:sz w:val="20"/>
-          <w:szCs w:val="20"/>
-        </w:rPr>
-        <w:t>i</w:t>
-      </w:r>
-      <w:proofErr w:type="spellEnd"/>
-      <w:r>
-        <w:rPr>
-          <w:rFonts w:ascii="Courier New" w:hAnsi="Courier New" w:cs="Courier New"/>
-          <w:color w:val="000000"/>
-          <w:sz w:val="20"/>
-          <w:szCs w:val="20"/>
-        </w:rPr>
-        <w:t>);</w:t>
-      </w:r>
-    </w:p>
-    <w:p>
-      <w:pPr>
-        <w:autoSpaceDE w:val="0"/>
-        <w:autoSpaceDN w:val="0"/>
-        <w:adjustRightInd w:val="0"/>
-        <w:spacing w:after="0" w:line="240" w:lineRule="auto"/>
-        <w:rPr>
-          <w:rFonts w:ascii="Courier New" w:hAnsi="Courier New" w:cs="Courier New"/>
-          <w:sz w:val="24"/>
-          <w:szCs w:val="24"/>
-        </w:rPr>
-      </w:pPr>
-      <w:r>
-        <w:rPr>
-          <w:rFonts w:ascii="Courier New" w:hAnsi="Courier New" w:cs="Courier New"/>
-          <w:color w:val="000000"/>
-          <w:sz w:val="20"/>
-          <w:szCs w:val="20"/>
-        </w:rPr>
-        <w:t>plot(</w:t>
-      </w:r>
-      <w:proofErr w:type="gramStart"/>
-      <w:r>
-        <w:rPr>
-          <w:rFonts w:ascii="Courier New" w:hAnsi="Courier New" w:cs="Courier New"/>
-          <w:color w:val="000000"/>
-          <w:sz w:val="20"/>
-          <w:szCs w:val="20"/>
-        </w:rPr>
-        <w:t>i,fx</w:t>
-      </w:r>
-      <w:proofErr w:type="gramEnd"/>
-      <w:r>
-        <w:rPr>
-          <w:rFonts w:ascii="Courier New" w:hAnsi="Courier New" w:cs="Courier New"/>
-          <w:color w:val="000000"/>
-          <w:sz w:val="20"/>
-          <w:szCs w:val="20"/>
-        </w:rPr>
-        <w:t>,Xvec,</w:t>
-      </w:r>
-      <w:proofErr w:type="spellStart"/>
-      <w:r>
-        <w:rPr>
-          <w:rFonts w:ascii="Courier New" w:hAnsi="Courier New" w:cs="Courier New"/>
-          <w:color w:val="000000"/>
-          <w:sz w:val="20"/>
-          <w:szCs w:val="20"/>
-        </w:rPr>
-        <w:t>Yvec</w:t>
-      </w:r>
-      <w:proofErr w:type="spellEnd"/>
-      <w:r>
-        <w:rPr>
-          <w:rFonts w:ascii="Courier New" w:hAnsi="Courier New" w:cs="Courier New"/>
-          <w:color w:val="000000"/>
-          <w:sz w:val="20"/>
-          <w:szCs w:val="20"/>
-        </w:rPr>
-        <w:t>,</w:t>
-      </w:r>
-      <w:r>
-        <w:rPr>
-          <w:rFonts w:ascii="Courier New" w:hAnsi="Courier New" w:cs="Courier New"/>
-          <w:color w:val="A020F0"/>
-          <w:sz w:val="20"/>
-          <w:szCs w:val="20"/>
-        </w:rPr>
-        <w:t>'</w:t>
-      </w:r>
-      <w:proofErr w:type="spellStart"/>
-      <w:r>
-        <w:rPr>
-          <w:rFonts w:ascii="Courier New" w:hAnsi="Courier New" w:cs="Courier New"/>
-          <w:color w:val="A020F0"/>
-          <w:sz w:val="20"/>
-          <w:szCs w:val="20"/>
-        </w:rPr>
-        <w:t>xr</w:t>
-      </w:r>
-      <w:proofErr w:type="spellEnd"/>
-      <w:r>
-        <w:rPr>
-          <w:rFonts w:ascii="Courier New" w:hAnsi="Courier New" w:cs="Courier New"/>
-          <w:color w:val="A020F0"/>
-          <w:sz w:val="20"/>
-          <w:szCs w:val="20"/>
-        </w:rPr>
-        <w:t>'</w:t>
-      </w:r>
-      <w:r>
-        <w:rPr>
-          <w:rFonts w:ascii="Courier New" w:hAnsi="Courier New" w:cs="Courier New"/>
-          <w:color w:val="000000"/>
-          <w:sz w:val="20"/>
-          <w:szCs w:val="20"/>
-        </w:rPr>
-        <w:t>)</w:t>
-      </w:r>
-    </w:p>
-    <w:p>
-      <w:pPr>
-        <w:autoSpaceDE w:val="0"/>
-        <w:autoSpaceDN w:val="0"/>
-        <w:adjustRightInd w:val="0"/>
-        <w:spacing w:after="0" w:line="240" w:lineRule="auto"/>
-        <w:rPr>
-          <w:rFonts w:ascii="Courier New" w:hAnsi="Courier New" w:cs="Courier New"/>
-          <w:sz w:val="24"/>
-          <w:szCs w:val="24"/>
-        </w:rPr>
-      </w:pPr>
-      <w:proofErr w:type="gramStart"/>
-      <w:r>
-        <w:rPr>
-          <w:rFonts w:ascii="Courier New" w:hAnsi="Courier New" w:cs="Courier New"/>
-          <w:color w:val="000000"/>
-          <w:sz w:val="20"/>
-          <w:szCs w:val="20"/>
-        </w:rPr>
-        <w:t>title(</w:t>
-      </w:r>
-      <w:proofErr w:type="gramEnd"/>
-      <w:r>
-        <w:rPr>
-          <w:rFonts w:ascii="Courier New" w:hAnsi="Courier New" w:cs="Courier New"/>
-          <w:color w:val="A020F0"/>
-          <w:sz w:val="20"/>
-          <w:szCs w:val="20"/>
-        </w:rPr>
-        <w:t>'Forth Order Polynomial'</w:t>
-      </w:r>
-      <w:r>
-        <w:rPr>
-          <w:rFonts w:ascii="Courier New" w:hAnsi="Courier New" w:cs="Courier New"/>
-          <w:color w:val="000000"/>
-          <w:sz w:val="20"/>
-          <w:szCs w:val="20"/>
-        </w:rPr>
-        <w:t>)</w:t>
-      </w:r>
-    </w:p>
-    <w:p>
-      <w:pPr>
-        <w:autoSpaceDE w:val="0"/>
-        <w:autoSpaceDN w:val="0"/>
-        <w:adjustRightInd w:val="0"/>
-        <w:spacing w:after="0" w:line="240" w:lineRule="auto"/>
-        <w:rPr>
-          <w:rFonts w:ascii="Courier New" w:hAnsi="Courier New" w:cs="Courier New"/>
-          <w:sz w:val="24"/>
-          <w:szCs w:val="24"/>
-        </w:rPr>
-      </w:pPr>
-      <w:proofErr w:type="spellStart"/>
-      <w:r>
-        <w:rPr>
-          <w:rFonts w:ascii="Courier New" w:hAnsi="Courier New" w:cs="Courier New"/>
-          <w:color w:val="000000"/>
-          <w:sz w:val="20"/>
-          <w:szCs w:val="20"/>
-        </w:rPr>
-        <w:t>xlabel</w:t>
-      </w:r>
-      <w:proofErr w:type="spellEnd"/>
-      <w:r>
-        <w:rPr>
-          <w:rFonts w:ascii="Courier New" w:hAnsi="Courier New" w:cs="Courier New"/>
-          <w:color w:val="000000"/>
-          <w:sz w:val="20"/>
-          <w:szCs w:val="20"/>
-        </w:rPr>
-        <w:t>(</w:t>
-      </w:r>
-      <w:r>
-        <w:rPr>
-          <w:rFonts w:ascii="Courier New" w:hAnsi="Courier New" w:cs="Courier New"/>
-          <w:color w:val="A020F0"/>
-          <w:sz w:val="20"/>
-          <w:szCs w:val="20"/>
-        </w:rPr>
-        <w:t>'X'</w:t>
-      </w:r>
-      <w:r>
-        <w:rPr>
-          <w:rFonts w:ascii="Courier New" w:hAnsi="Courier New" w:cs="Courier New"/>
-          <w:color w:val="000000"/>
-          <w:sz w:val="20"/>
-          <w:szCs w:val="20"/>
-        </w:rPr>
-        <w:t>)</w:t>
-      </w:r>
-    </w:p>
-    <w:p>
-      <w:pPr>
-        <w:autoSpaceDE w:val="0"/>
-        <w:autoSpaceDN w:val="0"/>
-        <w:adjustRightInd w:val="0"/>
-        <w:spacing w:after="0" w:line="240" w:lineRule="auto"/>
-        <w:rPr>
-          <w:rFonts w:ascii="Courier New" w:hAnsi="Courier New" w:cs="Courier New"/>
-          <w:sz w:val="24"/>
-          <w:szCs w:val="24"/>
-        </w:rPr>
-      </w:pPr>
-      <w:proofErr w:type="spellStart"/>
-      <w:r>
-        <w:rPr>
-          <w:rFonts w:ascii="Courier New" w:hAnsi="Courier New" w:cs="Courier New"/>
-          <w:color w:val="000000"/>
-          <w:sz w:val="20"/>
-          <w:szCs w:val="20"/>
-        </w:rPr>
-        <w:t>ylabel</w:t>
-      </w:r>
-      <w:proofErr w:type="spellEnd"/>
-      <w:r>
-        <w:rPr>
-          <w:rFonts w:ascii="Courier New" w:hAnsi="Courier New" w:cs="Courier New"/>
-          <w:color w:val="000000"/>
-          <w:sz w:val="20"/>
-          <w:szCs w:val="20"/>
-        </w:rPr>
-        <w:t>(</w:t>
-      </w:r>
-      <w:r>
-        <w:rPr>
-          <w:rFonts w:ascii="Courier New" w:hAnsi="Courier New" w:cs="Courier New"/>
-          <w:color w:val="A020F0"/>
-          <w:sz w:val="20"/>
-          <w:szCs w:val="20"/>
-        </w:rPr>
-        <w:t>'Y'</w:t>
-      </w:r>
-      <w:r>
-        <w:rPr>
-          <w:rFonts w:ascii="Courier New" w:hAnsi="Courier New" w:cs="Courier New"/>
-          <w:color w:val="000000"/>
-          <w:sz w:val="20"/>
-          <w:szCs w:val="20"/>
-        </w:rPr>
-        <w:t>)</w:t>
-      </w:r>
-    </w:p>
-    <w:p>
-      <w:pPr>
-        <w:spacing w:line="240" w:lineRule="auto"/>
-      </w:pPr>
-    </w:p>
-    <w:p>
-      <w:pPr>
-        <w:spacing w:line="240" w:lineRule="auto"/>
-        <w:rPr>
-          <w:b/>
-        </w:rPr>
-      </w:pPr>
-      <w:r>
-        <w:rPr>
-          <w:b/>
-        </w:rPr>
-        <w:t xml:space="preserve"> (Matlab Response</w:t>
-      </w:r>
-      <w:r>
-        <w:rPr>
-          <w:b/>
-        </w:rPr>
-        <w:t>)</w:t>
-      </w:r>
-    </w:p>
-    <w:p>
-      <w:pPr>
-        <w:spacing w:line="240" w:lineRule="auto"/>
-      </w:pPr>
-      <w:r>
-        <w:rPr>
-          <w:noProof/>
-        </w:rPr>
         <w:drawing>
           <wp:inline distT="0" distB="0" distL="0" distR="0">
             <wp:extent cx="4184996" cy="3848100"/>
@@ -2651,7 +2707,7 @@
           <v:shape id="_x0000_i1028" type="#_x0000_t75" style="width:84.75pt;height:18pt" o:ole="">
             <v:imagedata r:id="rId15" o:title=""/>
           </v:shape>
-          <o:OLEObject Type="Embed" ProgID="Equation.DSMT4" ShapeID="_x0000_i1028" DrawAspect="Content" ObjectID="_1569611443" r:id="rId16"/>
+          <o:OLEObject Type="Embed" ProgID="Equation.DSMT4" ShapeID="_x0000_i1028" DrawAspect="Content" ObjectID="_1569679578" r:id="rId16"/>
         </w:object>
       </w:r>
     </w:p>
@@ -2660,7 +2716,6 @@
         <w:spacing w:line="240" w:lineRule="auto"/>
       </w:pPr>
       <w:r>
-        <w:lastRenderedPageBreak/>
         <w:t xml:space="preserve">which is a superposition of known functions </w:t>
       </w:r>
       <w:r>
@@ -2671,7 +2726,7 @@
           <v:shape id="_x0000_i1029" type="#_x0000_t75" style="width:50.25pt;height:21.75pt" o:ole="">
             <v:imagedata r:id="rId17" o:title=""/>
           </v:shape>
-          <o:OLEObject Type="Embed" ProgID="Equation.DSMT4" ShapeID="_x0000_i1029" DrawAspect="Content" ObjectID="_1569611444" r:id="rId18"/>
+          <o:OLEObject Type="Embed" ProgID="Equation.DSMT4" ShapeID="_x0000_i1029" DrawAspect="Content" ObjectID="_1569679579" r:id="rId18"/>
         </w:object>
       </w:r>
       <w:r>
@@ -2685,7 +2740,7 @@
           <v:shape id="_x0000_i1030" type="#_x0000_t75" style="width:39.75pt;height:20.25pt" o:ole="">
             <v:imagedata r:id="rId19" o:title=""/>
           </v:shape>
-          <o:OLEObject Type="Embed" ProgID="Equation.DSMT4" ShapeID="_x0000_i1030" DrawAspect="Content" ObjectID="_1569611445" r:id="rId20"/>
+          <o:OLEObject Type="Embed" ProgID="Equation.DSMT4" ShapeID="_x0000_i1030" DrawAspect="Content" ObjectID="_1569679580" r:id="rId20"/>
         </w:object>
       </w:r>
       <w:r>
@@ -2704,7 +2759,7 @@
           <v:shape id="_x0000_i1031" type="#_x0000_t75" style="width:102.75pt;height:60.75pt" o:ole="">
             <v:imagedata r:id="rId21" o:title=""/>
           </v:shape>
-          <o:OLEObject Type="Embed" ProgID="Equation.DSMT4" ShapeID="_x0000_i1031" DrawAspect="Content" ObjectID="_1569611446" r:id="rId22"/>
+          <o:OLEObject Type="Embed" ProgID="Equation.DSMT4" ShapeID="_x0000_i1031" DrawAspect="Content" ObjectID="_1569679581" r:id="rId22"/>
         </w:object>
       </w:r>
     </w:p>
@@ -2723,7 +2778,7 @@
           <v:shape id="_x0000_i1032" type="#_x0000_t75" style="width:84.75pt;height:18pt" o:ole="">
             <v:imagedata r:id="rId15" o:title=""/>
           </v:shape>
-          <o:OLEObject Type="Embed" ProgID="Equation.DSMT4" ShapeID="_x0000_i1032" DrawAspect="Content" ObjectID="_1569611447" r:id="rId23"/>
+          <o:OLEObject Type="Embed" ProgID="Equation.DSMT4" ShapeID="_x0000_i1032" DrawAspect="Content" ObjectID="_1569679582" r:id="rId23"/>
         </w:object>
       </w:r>
       <w:r>
@@ -2751,7 +2806,7 @@
           <v:shape id="_x0000_i1033" type="#_x0000_t75" style="width:39.75pt;height:20.25pt" o:ole="">
             <v:imagedata r:id="rId24" o:title=""/>
           </v:shape>
-          <o:OLEObject Type="Embed" ProgID="Equation.DSMT4" ShapeID="_x0000_i1033" DrawAspect="Content" ObjectID="_1569611448" r:id="rId25"/>
+          <o:OLEObject Type="Embed" ProgID="Equation.DSMT4" ShapeID="_x0000_i1033" DrawAspect="Content" ObjectID="_1569679583" r:id="rId25"/>
         </w:object>
       </w:r>
       <w:r>
@@ -2962,6 +3017,7 @@
           <w:sz w:val="20"/>
           <w:szCs w:val="20"/>
         </w:rPr>
+        <w:lastRenderedPageBreak/>
         <w:t xml:space="preserve">k = </w:t>
       </w:r>
       <w:proofErr w:type="spellStart"/>
@@ -3412,7 +3468,6 @@
           <w:noProof/>
           <w:lang w:eastAsia="en-CA"/>
         </w:rPr>
-        <w:lastRenderedPageBreak/>
         <w:drawing>
           <wp:inline distT="0" distB="0" distL="0" distR="0" wp14:anchorId="72A1123E" wp14:editId="2845D960">
             <wp:extent cx="2774950" cy="729968"/>
@@ -3470,7 +3525,7 @@
           <v:shape id="_x0000_i1034" type="#_x0000_t75" style="width:186.75pt;height:46.5pt" o:ole="">
             <v:imagedata r:id="rId27" o:title=""/>
           </v:shape>
-          <o:OLEObject Type="Embed" ProgID="Equation.DSMT4" ShapeID="_x0000_i1034" DrawAspect="Content" ObjectID="_1569611449" r:id="rId28"/>
+          <o:OLEObject Type="Embed" ProgID="Equation.DSMT4" ShapeID="_x0000_i1034" DrawAspect="Content" ObjectID="_1569679584" r:id="rId28"/>
         </w:object>
       </w:r>
     </w:p>
@@ -3489,7 +3544,7 @@
           <v:shape id="_x0000_i1035" type="#_x0000_t75" style="width:30pt;height:20.25pt" o:ole="">
             <v:imagedata r:id="rId29" o:title=""/>
           </v:shape>
-          <o:OLEObject Type="Embed" ProgID="Equation.DSMT4" ShapeID="_x0000_i1035" DrawAspect="Content" ObjectID="_1569611450" r:id="rId30"/>
+          <o:OLEObject Type="Embed" ProgID="Equation.DSMT4" ShapeID="_x0000_i1035" DrawAspect="Content" ObjectID="_1569679585" r:id="rId30"/>
         </w:object>
       </w:r>
       <w:r>
@@ -3545,6 +3600,258 @@
           <w:szCs w:val="24"/>
         </w:rPr>
       </w:pPr>
+      <w:r>
+        <w:rPr>
+          <w:rFonts w:ascii="Courier New" w:hAnsi="Courier New" w:cs="Courier New"/>
+          <w:color w:val="000000"/>
+          <w:sz w:val="20"/>
+          <w:szCs w:val="20"/>
+        </w:rPr>
+        <w:t>C = 0.1;</w:t>
+      </w:r>
+    </w:p>
+    <w:p>
+      <w:pPr>
+        <w:autoSpaceDE w:val="0"/>
+        <w:autoSpaceDN w:val="0"/>
+        <w:adjustRightInd w:val="0"/>
+        <w:spacing w:after="0" w:line="240" w:lineRule="auto"/>
+        <w:rPr>
+          <w:rFonts w:ascii="Courier New" w:hAnsi="Courier New" w:cs="Courier New"/>
+          <w:sz w:val="24"/>
+          <w:szCs w:val="24"/>
+        </w:rPr>
+      </w:pPr>
+      <w:r>
+        <w:rPr>
+          <w:rFonts w:ascii="Courier New" w:hAnsi="Courier New" w:cs="Courier New"/>
+          <w:color w:val="000000"/>
+          <w:sz w:val="20"/>
+          <w:szCs w:val="20"/>
+        </w:rPr>
+        <w:lastRenderedPageBreak/>
+        <w:t>L = 3;</w:t>
+      </w:r>
+    </w:p>
+    <w:p>
+      <w:pPr>
+        <w:autoSpaceDE w:val="0"/>
+        <w:autoSpaceDN w:val="0"/>
+        <w:adjustRightInd w:val="0"/>
+        <w:spacing w:after="0" w:line="240" w:lineRule="auto"/>
+        <w:rPr>
+          <w:rFonts w:ascii="Courier New" w:hAnsi="Courier New" w:cs="Courier New"/>
+          <w:sz w:val="24"/>
+          <w:szCs w:val="24"/>
+        </w:rPr>
+      </w:pPr>
+      <w:r>
+        <w:rPr>
+          <w:rFonts w:ascii="Courier New" w:hAnsi="Courier New" w:cs="Courier New"/>
+          <w:color w:val="000000"/>
+          <w:sz w:val="20"/>
+          <w:szCs w:val="20"/>
+        </w:rPr>
+        <w:t>r = 0.1;</w:t>
+      </w:r>
+    </w:p>
+    <w:p>
+      <w:pPr>
+        <w:autoSpaceDE w:val="0"/>
+        <w:autoSpaceDN w:val="0"/>
+        <w:adjustRightInd w:val="0"/>
+        <w:spacing w:after="0" w:line="240" w:lineRule="auto"/>
+        <w:rPr>
+          <w:rFonts w:ascii="Courier New" w:hAnsi="Courier New" w:cs="Courier New"/>
+          <w:sz w:val="24"/>
+          <w:szCs w:val="24"/>
+        </w:rPr>
+      </w:pPr>
+      <w:r>
+        <w:rPr>
+          <w:rFonts w:ascii="Courier New" w:hAnsi="Courier New" w:cs="Courier New"/>
+          <w:color w:val="000000"/>
+          <w:sz w:val="20"/>
+          <w:szCs w:val="20"/>
+        </w:rPr>
+        <w:t>SL = L * C;</w:t>
+      </w:r>
+    </w:p>
+    <w:p>
+      <w:pPr>
+        <w:autoSpaceDE w:val="0"/>
+        <w:autoSpaceDN w:val="0"/>
+        <w:adjustRightInd w:val="0"/>
+        <w:spacing w:after="0" w:line="240" w:lineRule="auto"/>
+        <w:rPr>
+          <w:rFonts w:ascii="Courier New" w:hAnsi="Courier New" w:cs="Courier New"/>
+          <w:sz w:val="24"/>
+          <w:szCs w:val="24"/>
+        </w:rPr>
+      </w:pPr>
+      <w:r>
+        <w:rPr>
+          <w:rFonts w:ascii="Courier New" w:hAnsi="Courier New" w:cs="Courier New"/>
+          <w:color w:val="000000"/>
+          <w:sz w:val="20"/>
+          <w:szCs w:val="20"/>
+        </w:rPr>
+        <w:t>SC = r * C;</w:t>
+      </w:r>
+    </w:p>
+    <w:p>
+      <w:pPr>
+        <w:autoSpaceDE w:val="0"/>
+        <w:autoSpaceDN w:val="0"/>
+        <w:adjustRightInd w:val="0"/>
+        <w:spacing w:after="0" w:line="240" w:lineRule="auto"/>
+        <w:rPr>
+          <w:rFonts w:ascii="Courier New" w:hAnsi="Courier New" w:cs="Courier New"/>
+          <w:sz w:val="24"/>
+          <w:szCs w:val="24"/>
+        </w:rPr>
+      </w:pPr>
+      <w:r>
+        <w:rPr>
+          <w:rFonts w:ascii="Courier New" w:hAnsi="Courier New" w:cs="Courier New"/>
+          <w:color w:val="000000"/>
+          <w:sz w:val="20"/>
+          <w:szCs w:val="20"/>
+        </w:rPr>
+        <w:t>one = 1;</w:t>
+      </w:r>
+    </w:p>
+    <w:p>
+      <w:pPr>
+        <w:autoSpaceDE w:val="0"/>
+        <w:autoSpaceDN w:val="0"/>
+        <w:adjustRightInd w:val="0"/>
+        <w:spacing w:after="0" w:line="240" w:lineRule="auto"/>
+        <w:rPr>
+          <w:rFonts w:ascii="Courier New" w:hAnsi="Courier New" w:cs="Courier New"/>
+          <w:sz w:val="24"/>
+          <w:szCs w:val="24"/>
+        </w:rPr>
+      </w:pPr>
+      <w:r>
+        <w:rPr>
+          <w:rFonts w:ascii="Courier New" w:hAnsi="Courier New" w:cs="Courier New"/>
+          <w:color w:val="000000"/>
+          <w:sz w:val="20"/>
+          <w:szCs w:val="20"/>
+        </w:rPr>
+        <w:t>poly = [SL SC one];</w:t>
+      </w:r>
+    </w:p>
+    <w:p>
+      <w:pPr>
+        <w:autoSpaceDE w:val="0"/>
+        <w:autoSpaceDN w:val="0"/>
+        <w:adjustRightInd w:val="0"/>
+        <w:spacing w:after="0" w:line="240" w:lineRule="auto"/>
+        <w:rPr>
+          <w:rFonts w:ascii="Courier New" w:hAnsi="Courier New" w:cs="Courier New"/>
+          <w:sz w:val="24"/>
+          <w:szCs w:val="24"/>
+        </w:rPr>
+      </w:pPr>
+      <w:r>
+        <w:rPr>
+          <w:rFonts w:ascii="Courier New" w:hAnsi="Courier New" w:cs="Courier New"/>
+          <w:color w:val="000000"/>
+          <w:sz w:val="20"/>
+          <w:szCs w:val="20"/>
+        </w:rPr>
+        <w:t>poles = roots(poly);</w:t>
+      </w:r>
+    </w:p>
+    <w:p>
+      <w:pPr>
+        <w:autoSpaceDE w:val="0"/>
+        <w:autoSpaceDN w:val="0"/>
+        <w:adjustRightInd w:val="0"/>
+        <w:spacing w:after="0" w:line="240" w:lineRule="auto"/>
+        <w:rPr>
+          <w:rFonts w:ascii="Courier New" w:hAnsi="Courier New" w:cs="Courier New"/>
+          <w:sz w:val="24"/>
+          <w:szCs w:val="24"/>
+        </w:rPr>
+      </w:pPr>
+      <w:r>
+        <w:rPr>
+          <w:rFonts w:ascii="Courier New" w:hAnsi="Courier New" w:cs="Courier New"/>
+          <w:color w:val="000000"/>
+          <w:sz w:val="20"/>
+          <w:szCs w:val="20"/>
+        </w:rPr>
+        <w:t>n = poles(1)/(2*pi);</w:t>
+      </w:r>
+    </w:p>
+    <w:p>
+      <w:pPr>
+        <w:autoSpaceDE w:val="0"/>
+        <w:autoSpaceDN w:val="0"/>
+        <w:adjustRightInd w:val="0"/>
+        <w:spacing w:after="0" w:line="240" w:lineRule="auto"/>
+        <w:rPr>
+          <w:rFonts w:ascii="Courier New" w:hAnsi="Courier New" w:cs="Courier New"/>
+          <w:sz w:val="24"/>
+          <w:szCs w:val="24"/>
+        </w:rPr>
+      </w:pPr>
+      <w:proofErr w:type="spellStart"/>
+      <w:r>
+        <w:rPr>
+          <w:rFonts w:ascii="Courier New" w:hAnsi="Courier New" w:cs="Courier New"/>
+          <w:color w:val="000000"/>
+          <w:sz w:val="20"/>
+          <w:szCs w:val="20"/>
+        </w:rPr>
+        <w:t>freq</w:t>
+      </w:r>
+      <w:proofErr w:type="spellEnd"/>
+      <w:r>
+        <w:rPr>
+          <w:rFonts w:ascii="Courier New" w:hAnsi="Courier New" w:cs="Courier New"/>
+          <w:color w:val="000000"/>
+          <w:sz w:val="20"/>
+          <w:szCs w:val="20"/>
+        </w:rPr>
+        <w:t xml:space="preserve"> = </w:t>
+      </w:r>
+      <w:proofErr w:type="spellStart"/>
+      <w:r>
+        <w:rPr>
+          <w:rFonts w:ascii="Courier New" w:hAnsi="Courier New" w:cs="Courier New"/>
+          <w:color w:val="000000"/>
+          <w:sz w:val="20"/>
+          <w:szCs w:val="20"/>
+        </w:rPr>
+        <w:t>imag</w:t>
+      </w:r>
+      <w:proofErr w:type="spellEnd"/>
+      <w:r>
+        <w:rPr>
+          <w:rFonts w:ascii="Courier New" w:hAnsi="Courier New" w:cs="Courier New"/>
+          <w:color w:val="000000"/>
+          <w:sz w:val="20"/>
+          <w:szCs w:val="20"/>
+        </w:rPr>
+        <w:t>(n)</w:t>
+      </w:r>
+    </w:p>
+    <w:p>
+      <w:pPr>
+        <w:autoSpaceDE w:val="0"/>
+        <w:autoSpaceDN w:val="0"/>
+        <w:adjustRightInd w:val="0"/>
+        <w:spacing w:after="0" w:line="240" w:lineRule="auto"/>
+        <w:rPr>
+          <w:rFonts w:ascii="Courier New" w:hAnsi="Courier New" w:cs="Courier New"/>
+          <w:sz w:val="24"/>
+          <w:szCs w:val="24"/>
+        </w:rPr>
+      </w:pPr>
     </w:p>
     <w:p>
       <w:pPr>
@@ -3569,10 +3876,33 @@
     <w:p>
       <w:pPr>
         <w:spacing w:line="240" w:lineRule="auto"/>
-        <w:rPr>
-          <w:b/>
-        </w:rPr>
-      </w:pPr>
+      </w:pPr>
+    </w:p>
+    <w:p>
+      <w:pPr>
+        <w:spacing w:line="240" w:lineRule="auto"/>
+      </w:pPr>
+      <w:proofErr w:type="spellStart"/>
+      <w:r>
+        <w:t>freq</w:t>
+      </w:r>
+      <w:proofErr w:type="spellEnd"/>
+      <w:r>
+        <w:t xml:space="preserve"> =</w:t>
+      </w:r>
+    </w:p>
+    <w:p>
+      <w:pPr>
+        <w:spacing w:line="240" w:lineRule="auto"/>
+      </w:pPr>
+    </w:p>
+    <w:p>
+      <w:pPr>
+        <w:spacing w:line="240" w:lineRule="auto"/>
+      </w:pPr>
+      <w:r>
+        <w:t xml:space="preserve">    0.2906</w:t>
+      </w:r>
     </w:p>
     <w:p>
       <w:pPr>
@@ -3626,7 +3956,7 @@
           <v:shape id="_x0000_i1036" type="#_x0000_t75" style="width:84.75pt;height:18pt" o:ole="">
             <v:imagedata r:id="rId15" o:title=""/>
           </v:shape>
-          <o:OLEObject Type="Embed" ProgID="Equation.DSMT4" ShapeID="_x0000_i1036" DrawAspect="Content" ObjectID="_1569611451" r:id="rId31"/>
+          <o:OLEObject Type="Embed" ProgID="Equation.DSMT4" ShapeID="_x0000_i1036" DrawAspect="Content" ObjectID="_1569679586" r:id="rId31"/>
         </w:object>
       </w:r>
     </w:p>
@@ -4611,8 +4941,6 @@
           <w:b/>
         </w:rPr>
       </w:pPr>
-      <w:bookmarkStart w:id="0" w:name="_GoBack"/>
-      <w:bookmarkEnd w:id="0"/>
     </w:p>
     <w:p>
       <w:pPr>
@@ -4746,7 +5074,7 @@
         <w:rFonts w:asciiTheme="majorHAnsi" w:eastAsiaTheme="majorEastAsia" w:hAnsiTheme="majorHAnsi" w:cstheme="majorBidi"/>
         <w:noProof/>
       </w:rPr>
-      <w:t>6</w:t>
+      <w:t>7</w:t>
     </w:r>
     <w:r>
       <w:rPr>
@@ -4961,7 +5289,7 @@
     <w:lsdException w:name="Table Web 2" w:semiHidden="1" w:unhideWhenUsed="1"/>
     <w:lsdException w:name="Table Web 3" w:semiHidden="1" w:unhideWhenUsed="1"/>
     <w:lsdException w:name="Balloon Text" w:semiHidden="1" w:unhideWhenUsed="1"/>
-    <w:lsdException w:name="Table Grid" w:semiHidden="1" w:uiPriority="59" w:unhideWhenUsed="1"/>
+    <w:lsdException w:name="Table Grid" w:uiPriority="59"/>
     <w:lsdException w:name="Table Theme" w:semiHidden="1" w:unhideWhenUsed="1"/>
     <w:lsdException w:name="Placeholder Text" w:semiHidden="1"/>
     <w:lsdException w:name="No Spacing" w:uiPriority="1" w:qFormat="1"/>
@@ -5600,7 +5928,7 @@
 </file>
 
 <file path=customXml/itemProps1.xml><?xml version="1.0" encoding="utf-8"?>
-<ds:datastoreItem xmlns:ds="http://schemas.openxmlformats.org/officeDocument/2006/customXml" ds:itemID="{EF7270AB-175A-4E89-9257-2130AD76DAE3}">
+<ds:datastoreItem xmlns:ds="http://schemas.openxmlformats.org/officeDocument/2006/customXml" ds:itemID="{3D7AC0F9-7258-4E36-A813-B41ED485FBA5}">
   <ds:schemaRefs>
     <ds:schemaRef ds:uri="http://schemas.openxmlformats.org/officeDocument/2006/bibliography"/>
   </ds:schemaRefs>

</xml_diff>